<commit_message>
fix links in references
</commit_message>
<xml_diff>
--- a/WordDocs/Executive Project Report.docx
+++ b/WordDocs/Executive Project Report.docx
@@ -172,7 +172,13 @@
         <w:t>4</w:t>
       </w:r>
       <w:r>
-        <w:t xml:space="preserve"> We First explore and visualize the demographics of diabetes patients represented within the dataset, comparing our findings to 2008 national demographics </w:t>
+        <w:t xml:space="preserve"> We </w:t>
+      </w:r>
+      <w:r>
+        <w:t>f</w:t>
+      </w:r>
+      <w:r>
+        <w:t xml:space="preserve">irst explore and visualize the demographics of diabetes patients represented within the dataset, comparing our findings to 2008 national demographics </w:t>
       </w:r>
       <w:r>
         <w:t xml:space="preserve">obtained </w:t>
@@ -187,7 +193,25 @@
         <w:t>5</w:t>
       </w:r>
       <w:r>
-        <w:t xml:space="preserve"> Next, we apply machine learning models to predict if diabetes patients will experience hospital readmission based on features of their original hospital stay. Predictions like these could improve patient outcomes by empowering primary healthcare workers to better identify and monitor at-risk patients.</w:t>
+        <w:rPr>
+          <w:vertAlign w:val="superscript"/>
+        </w:rPr>
+        <w:t xml:space="preserve"> </w:t>
+      </w:r>
+      <w:r>
+        <w:t xml:space="preserve">Next, we apply machine learning models to predict if </w:t>
+      </w:r>
+      <w:r>
+        <w:t xml:space="preserve">hospitalized </w:t>
+      </w:r>
+      <w:r>
+        <w:t xml:space="preserve">diabetes patients will </w:t>
+      </w:r>
+      <w:r>
+        <w:t>be readmitted</w:t>
+      </w:r>
+      <w:r>
+        <w:t xml:space="preserve"> based on features of their original hospital stay. Predictions like these could improve patient outcomes by empowering primary healthcare workers to better identify and monitor at-risk patients.</w:t>
       </w:r>
     </w:p>
     <w:p>
@@ -617,9 +641,6 @@
         <w:t xml:space="preserve">patients </w:t>
       </w:r>
       <w:r>
-        <w:t xml:space="preserve">with large </w:t>
-      </w:r>
-      <w:r>
         <w:t>beginning at age 40</w:t>
       </w:r>
       <w:r>
@@ -638,7 +659,23 @@
         <w:t>”</w:t>
       </w:r>
       <w:r>
-        <w:t xml:space="preserve"> by Kristeen Cherley, where it is reported that the age range which records most new diabetes cases is between 45-65.</w:t>
+        <w:t xml:space="preserve"> by </w:t>
+      </w:r>
+      <w:proofErr w:type="spellStart"/>
+      <w:r>
+        <w:t>Kristeen</w:t>
+      </w:r>
+      <w:proofErr w:type="spellEnd"/>
+      <w:r>
+        <w:t xml:space="preserve"> </w:t>
+      </w:r>
+      <w:proofErr w:type="spellStart"/>
+      <w:r>
+        <w:t>Cherley</w:t>
+      </w:r>
+      <w:proofErr w:type="spellEnd"/>
+      <w:r>
+        <w:t>, where it is reported that the age range which records most new diabetes cases is between 45-65.</w:t>
       </w:r>
       <w:r>
         <w:rPr>
@@ -686,13 +723,19 @@
         <w:t xml:space="preserve">approximately </w:t>
       </w:r>
       <w:r>
-        <w:t>75 years-ol</w:t>
-      </w:r>
-      <w:r>
-        <w:t>d</w:t>
-      </w:r>
-      <w:r>
-        <w:t xml:space="preserve">, the drop of </w:t>
+        <w:t>7</w:t>
+      </w:r>
+      <w:r>
+        <w:t>4.5</w:t>
+      </w:r>
+      <w:r>
+        <w:t xml:space="preserve"> years-old</w:t>
+      </w:r>
+      <w:r>
+        <w:t>,</w:t>
+      </w:r>
+      <w:r>
+        <w:t xml:space="preserve"> the drop of </w:t>
       </w:r>
       <w:r>
         <w:t xml:space="preserve">hospitalized </w:t>
@@ -704,7 +747,13 @@
         <w:t>is expected</w:t>
       </w:r>
       <w:r>
-        <w:t xml:space="preserve">. </w:t>
+        <w:t>.</w:t>
+      </w:r>
+      <w:r>
+        <w:rPr>
+          <w:vertAlign w:val="superscript"/>
+        </w:rPr>
+        <w:t>7</w:t>
       </w:r>
     </w:p>
     <w:tbl>
@@ -1132,7 +1181,13 @@
         <w:t>almost plateaus</w:t>
       </w:r>
       <w:r>
-        <w:t xml:space="preserve"> as it approaches 50. Between ages of 50 onwards a similar type of increase is seen which appears to plateau as the age range approaches 90-99. The gradual increase in time spent in hospital is not surprising. </w:t>
+        <w:t xml:space="preserve"> as it approaches 50. Between </w:t>
+      </w:r>
+      <w:r>
+        <w:t>the</w:t>
+      </w:r>
+      <w:r>
+        <w:t xml:space="preserve"> ages of 50 onwards a similar type of increase is seen which appears to plateau as the age range approaches 90-99. The gradual increase in time spent in hospital is not surprising. </w:t>
       </w:r>
       <w:r>
         <w:t>Y</w:t>
@@ -1156,7 +1211,19 @@
         <w:t>Hence</w:t>
       </w:r>
       <w:r>
-        <w:t>, there would be more cause for older people to spend time in the hospital, explaining the results seen.</w:t>
+        <w:t>, there would be more cause for</w:t>
+      </w:r>
+      <w:r>
+        <w:t xml:space="preserve"> an</w:t>
+      </w:r>
+      <w:r>
+        <w:t xml:space="preserve"> older </w:t>
+      </w:r>
+      <w:r>
+        <w:t xml:space="preserve">individual </w:t>
+      </w:r>
+      <w:r>
+        <w:t>to spend time in the hospital, explaining the results seen.</w:t>
       </w:r>
     </w:p>
     <w:p>
@@ -1354,7 +1421,13 @@
         <w:t xml:space="preserve">The largest </w:t>
       </w:r>
       <w:r>
-        <w:t xml:space="preserve">diagnoses </w:t>
+        <w:t>diagnoses</w:t>
+      </w:r>
+      <w:r>
+        <w:t xml:space="preserve"> within the dataset</w:t>
+      </w:r>
+      <w:r>
+        <w:t xml:space="preserve"> </w:t>
       </w:r>
       <w:r>
         <w:t>are diseases of the respiratory and</w:t>
@@ -1387,13 +1460,21 @@
         <w:t>patients being</w:t>
       </w:r>
       <w:r>
-        <w:t xml:space="preserve"> hospitalized for </w:t>
+        <w:t xml:space="preserve"> hospitalized </w:t>
+      </w:r>
+      <w:proofErr w:type="gramStart"/>
+      <w:r>
+        <w:t xml:space="preserve">for </w:t>
       </w:r>
       <w:r>
         <w:t xml:space="preserve"> </w:t>
       </w:r>
       <w:r>
-        <w:t>complications from their diabetes</w:t>
+        <w:t>complications</w:t>
+      </w:r>
+      <w:proofErr w:type="gramEnd"/>
+      <w:r>
+        <w:t xml:space="preserve"> from their diabetes</w:t>
       </w:r>
       <w:r>
         <w:t xml:space="preserve">, such as </w:t>
@@ -1671,7 +1752,27 @@
           <w:sz w:val="21"/>
           <w:szCs w:val="21"/>
         </w:rPr>
-        <w:t xml:space="preserve">. Likewise, Asian and Hispanic groups have lower representation in the hospitalization dataset than what the census would suggest. This finding </w:t>
+        <w:t xml:space="preserve">. Likewise, </w:t>
+      </w:r>
+      <w:proofErr w:type="gramStart"/>
+      <w:r>
+        <w:rPr>
+          <w:rFonts w:ascii="Calibri" w:eastAsia="Calibri" w:hAnsi="Calibri" w:cs="Calibri"/>
+          <w:color w:val="000000" w:themeColor="text1"/>
+          <w:sz w:val="21"/>
+          <w:szCs w:val="21"/>
+        </w:rPr>
+        <w:t>Asian</w:t>
+      </w:r>
+      <w:proofErr w:type="gramEnd"/>
+      <w:r>
+        <w:rPr>
+          <w:rFonts w:ascii="Calibri" w:eastAsia="Calibri" w:hAnsi="Calibri" w:cs="Calibri"/>
+          <w:color w:val="000000" w:themeColor="text1"/>
+          <w:sz w:val="21"/>
+          <w:szCs w:val="21"/>
+        </w:rPr>
+        <w:t xml:space="preserve"> and Hispanic groups have lower representation in the hospitalization dataset than what the census would suggest. This finding </w:t>
       </w:r>
       <w:r>
         <w:rPr>
@@ -1738,7 +1839,25 @@
           <w:sz w:val="21"/>
           <w:szCs w:val="21"/>
         </w:rPr>
-        <w:t xml:space="preserve"> hospitalized for diabetes at different rates, the provided census dataset examining the uninsured rate of different racial groups was utilized. We hypothesize that hospitalization rates for a racial group may have an inverse relationship with </w:t>
+        <w:t xml:space="preserve"> hospitalized for diabetes at different rates, </w:t>
+      </w:r>
+      <w:r>
+        <w:rPr>
+          <w:rFonts w:ascii="Calibri" w:eastAsia="Calibri" w:hAnsi="Calibri" w:cs="Calibri"/>
+          <w:color w:val="000000" w:themeColor="text1"/>
+          <w:sz w:val="21"/>
+          <w:szCs w:val="21"/>
+        </w:rPr>
+        <w:t>a</w:t>
+      </w:r>
+      <w:r>
+        <w:rPr>
+          <w:rFonts w:ascii="Calibri" w:eastAsia="Calibri" w:hAnsi="Calibri" w:cs="Calibri"/>
+          <w:color w:val="000000" w:themeColor="text1"/>
+          <w:sz w:val="21"/>
+          <w:szCs w:val="21"/>
+        </w:rPr>
+        <w:t xml:space="preserve"> census dataset examining the uninsured rate of different racial groups was utilized. We hypothesize that hospitalization rates for a racial group may have an inverse relationship with </w:t>
       </w:r>
       <w:r>
         <w:rPr>
@@ -1846,17 +1965,7 @@
           <w:sz w:val="21"/>
           <w:szCs w:val="21"/>
         </w:rPr>
-        <w:t xml:space="preserve">, we see that our hypothesis appears to be debunked. Hispanic and Caucasian groups fit </w:t>
-      </w:r>
-      <w:r>
-        <w:rPr>
-          <w:rFonts w:ascii="Calibri" w:eastAsia="Calibri" w:hAnsi="Calibri" w:cs="Calibri"/>
-          <w:color w:val="000000" w:themeColor="text1"/>
-          <w:sz w:val="21"/>
-          <w:szCs w:val="21"/>
-        </w:rPr>
-        <w:lastRenderedPageBreak/>
-        <w:t>our hypothesis of inverse relationship between uninsured rate and hospital admittance, but African American and Asian groups do not.</w:t>
+        <w:t>, we see that our hypothesis appears to be debunked. Hispanic and Caucasian groups fit our hypothesis of inverse relationship between uninsured rate and hospital admittance, but African American and Asian groups do not.</w:t>
       </w:r>
     </w:p>
     <w:tbl>
@@ -1888,6 +1997,7 @@
               <w:rPr>
                 <w:noProof/>
               </w:rPr>
+              <w:lastRenderedPageBreak/>
               <w:drawing>
                 <wp:inline distT="0" distB="0" distL="0" distR="0" wp14:anchorId="6EC753F3" wp14:editId="74CCD0B8">
                   <wp:extent cx="4263531" cy="2735766"/>
@@ -2185,7 +2295,6 @@
           <w:sz w:val="28"/>
           <w:szCs w:val="28"/>
         </w:rPr>
-        <w:lastRenderedPageBreak/>
         <w:t>Section 3: Data Analysis</w:t>
       </w:r>
       <w:r>
@@ -2225,6 +2334,7 @@
           <w:sz w:val="21"/>
           <w:szCs w:val="21"/>
         </w:rPr>
+        <w:lastRenderedPageBreak/>
         <w:t xml:space="preserve">The primary analysis </w:t>
       </w:r>
       <w:r>
@@ -3165,7 +3275,6 @@
           <w:sz w:val="21"/>
           <w:szCs w:val="21"/>
         </w:rPr>
-        <w:lastRenderedPageBreak/>
         <w:t>Tuning Parameters:</w:t>
       </w:r>
     </w:p>
@@ -3191,8 +3300,20 @@
           <w:sz w:val="21"/>
           <w:szCs w:val="21"/>
         </w:rPr>
-        <w:t>Ridge Classifier was tuned with GridSearchCV</w:t>
-      </w:r>
+        <w:lastRenderedPageBreak/>
+        <w:t xml:space="preserve">Ridge Classifier was tuned with </w:t>
+      </w:r>
+      <w:proofErr w:type="spellStart"/>
+      <w:r>
+        <w:rPr>
+          <w:rFonts w:ascii="Calibri" w:eastAsia="Calibri" w:hAnsi="Calibri" w:cs="Calibri"/>
+          <w:color w:val="000000" w:themeColor="text1"/>
+          <w:sz w:val="21"/>
+          <w:szCs w:val="21"/>
+        </w:rPr>
+        <w:t>GridSearchCV</w:t>
+      </w:r>
+      <w:proofErr w:type="spellEnd"/>
       <w:r>
         <w:rPr>
           <w:rFonts w:ascii="Calibri" w:eastAsia="Calibri" w:hAnsi="Calibri" w:cs="Calibri"/>
@@ -3279,16 +3400,56 @@
           <w:sz w:val="21"/>
           <w:szCs w:val="21"/>
         </w:rPr>
-        <w:t xml:space="preserve">with GridSearchCV, </w:t>
-      </w:r>
-      <w:r>
-        <w:rPr>
-          <w:rFonts w:ascii="Calibri" w:eastAsia="Calibri" w:hAnsi="Calibri" w:cs="Calibri"/>
-          <w:color w:val="000000" w:themeColor="text1"/>
-          <w:sz w:val="21"/>
-          <w:szCs w:val="21"/>
-        </w:rPr>
-        <w:t xml:space="preserve">setting n_estimators to 500 and </w:t>
+        <w:t xml:space="preserve">with </w:t>
+      </w:r>
+      <w:proofErr w:type="spellStart"/>
+      <w:r>
+        <w:rPr>
+          <w:rFonts w:ascii="Calibri" w:eastAsia="Calibri" w:hAnsi="Calibri" w:cs="Calibri"/>
+          <w:color w:val="000000" w:themeColor="text1"/>
+          <w:sz w:val="21"/>
+          <w:szCs w:val="21"/>
+        </w:rPr>
+        <w:t>GridSearchCV</w:t>
+      </w:r>
+      <w:proofErr w:type="spellEnd"/>
+      <w:r>
+        <w:rPr>
+          <w:rFonts w:ascii="Calibri" w:eastAsia="Calibri" w:hAnsi="Calibri" w:cs="Calibri"/>
+          <w:color w:val="000000" w:themeColor="text1"/>
+          <w:sz w:val="21"/>
+          <w:szCs w:val="21"/>
+        </w:rPr>
+        <w:t xml:space="preserve">, </w:t>
+      </w:r>
+      <w:r>
+        <w:rPr>
+          <w:rFonts w:ascii="Calibri" w:eastAsia="Calibri" w:hAnsi="Calibri" w:cs="Calibri"/>
+          <w:color w:val="000000" w:themeColor="text1"/>
+          <w:sz w:val="21"/>
+          <w:szCs w:val="21"/>
+        </w:rPr>
+        <w:t xml:space="preserve">setting </w:t>
+      </w:r>
+      <w:proofErr w:type="spellStart"/>
+      <w:r>
+        <w:rPr>
+          <w:rFonts w:ascii="Calibri" w:eastAsia="Calibri" w:hAnsi="Calibri" w:cs="Calibri"/>
+          <w:color w:val="000000" w:themeColor="text1"/>
+          <w:sz w:val="21"/>
+          <w:szCs w:val="21"/>
+        </w:rPr>
+        <w:t>n_estimators</w:t>
+      </w:r>
+      <w:proofErr w:type="spellEnd"/>
+      <w:r>
+        <w:rPr>
+          <w:rFonts w:ascii="Calibri" w:eastAsia="Calibri" w:hAnsi="Calibri" w:cs="Calibri"/>
+          <w:color w:val="000000" w:themeColor="text1"/>
+          <w:sz w:val="21"/>
+          <w:szCs w:val="21"/>
+        </w:rPr>
+        <w:t xml:space="preserve"> to 500 and </w:t>
       </w:r>
       <w:r>
         <w:rPr>
@@ -3306,7 +3467,27 @@
           <w:sz w:val="21"/>
           <w:szCs w:val="21"/>
         </w:rPr>
-        <w:t xml:space="preserve"> (“gini”</w:t>
+        <w:t xml:space="preserve"> (“</w:t>
+      </w:r>
+      <w:proofErr w:type="spellStart"/>
+      <w:r>
+        <w:rPr>
+          <w:rFonts w:ascii="Calibri" w:eastAsia="Calibri" w:hAnsi="Calibri" w:cs="Calibri"/>
+          <w:color w:val="000000" w:themeColor="text1"/>
+          <w:sz w:val="21"/>
+          <w:szCs w:val="21"/>
+        </w:rPr>
+        <w:t>gini</w:t>
+      </w:r>
+      <w:proofErr w:type="spellEnd"/>
+      <w:r>
+        <w:rPr>
+          <w:rFonts w:ascii="Calibri" w:eastAsia="Calibri" w:hAnsi="Calibri" w:cs="Calibri"/>
+          <w:color w:val="000000" w:themeColor="text1"/>
+          <w:sz w:val="21"/>
+          <w:szCs w:val="21"/>
+        </w:rPr>
+        <w:t>”</w:t>
       </w:r>
       <w:r>
         <w:rPr>
@@ -3360,7 +3541,27 @@
           <w:sz w:val="21"/>
           <w:szCs w:val="21"/>
         </w:rPr>
-        <w:t xml:space="preserve">“max_features” (“sqrt”, </w:t>
+        <w:t>“</w:t>
+      </w:r>
+      <w:proofErr w:type="spellStart"/>
+      <w:r>
+        <w:rPr>
+          <w:rFonts w:ascii="Calibri" w:eastAsia="Calibri" w:hAnsi="Calibri" w:cs="Calibri"/>
+          <w:color w:val="000000" w:themeColor="text1"/>
+          <w:sz w:val="21"/>
+          <w:szCs w:val="21"/>
+        </w:rPr>
+        <w:t>max_features</w:t>
+      </w:r>
+      <w:proofErr w:type="spellEnd"/>
+      <w:r>
+        <w:rPr>
+          <w:rFonts w:ascii="Calibri" w:eastAsia="Calibri" w:hAnsi="Calibri" w:cs="Calibri"/>
+          <w:color w:val="000000" w:themeColor="text1"/>
+          <w:sz w:val="21"/>
+          <w:szCs w:val="21"/>
+        </w:rPr>
+        <w:t xml:space="preserve">” (“sqrt”, </w:t>
       </w:r>
       <w:r>
         <w:rPr>
@@ -3387,7 +3588,47 @@
           <w:sz w:val="21"/>
           <w:szCs w:val="21"/>
         </w:rPr>
-        <w:t xml:space="preserve">criterion = “gini” and max_features = “sqrt” provided </w:t>
+        <w:t>criterion = “</w:t>
+      </w:r>
+      <w:proofErr w:type="spellStart"/>
+      <w:r>
+        <w:rPr>
+          <w:rFonts w:ascii="Calibri" w:eastAsia="Calibri" w:hAnsi="Calibri" w:cs="Calibri"/>
+          <w:color w:val="000000" w:themeColor="text1"/>
+          <w:sz w:val="21"/>
+          <w:szCs w:val="21"/>
+        </w:rPr>
+        <w:t>gini</w:t>
+      </w:r>
+      <w:proofErr w:type="spellEnd"/>
+      <w:r>
+        <w:rPr>
+          <w:rFonts w:ascii="Calibri" w:eastAsia="Calibri" w:hAnsi="Calibri" w:cs="Calibri"/>
+          <w:color w:val="000000" w:themeColor="text1"/>
+          <w:sz w:val="21"/>
+          <w:szCs w:val="21"/>
+        </w:rPr>
+        <w:t xml:space="preserve">” and </w:t>
+      </w:r>
+      <w:proofErr w:type="spellStart"/>
+      <w:r>
+        <w:rPr>
+          <w:rFonts w:ascii="Calibri" w:eastAsia="Calibri" w:hAnsi="Calibri" w:cs="Calibri"/>
+          <w:color w:val="000000" w:themeColor="text1"/>
+          <w:sz w:val="21"/>
+          <w:szCs w:val="21"/>
+        </w:rPr>
+        <w:t>max_features</w:t>
+      </w:r>
+      <w:proofErr w:type="spellEnd"/>
+      <w:r>
+        <w:rPr>
+          <w:rFonts w:ascii="Calibri" w:eastAsia="Calibri" w:hAnsi="Calibri" w:cs="Calibri"/>
+          <w:color w:val="000000" w:themeColor="text1"/>
+          <w:sz w:val="21"/>
+          <w:szCs w:val="21"/>
+        </w:rPr>
+        <w:t xml:space="preserve"> = “sqrt” provided </w:t>
       </w:r>
       <w:r>
         <w:rPr>
@@ -3430,7 +3671,67 @@
           <w:sz w:val="21"/>
           <w:szCs w:val="21"/>
         </w:rPr>
-        <w:t>SGD Classifier was tuned with GridSearchCV. The alpha values tested were: 0.0001, 0.001, 0.01, .1, 1, 10 and 100. The number of iterations tested (n_iter_n_change) were: 1, 5 and 10. The penalty values tested were l1 and l2. Lastly, the optimal ‘loss’ value was tested using ‘hinge’ and ‘log’. The combination that provided the best score was alpha= 0.0001, n_iter_n_change = 5, penalty = l1, loss = log.</w:t>
+        <w:t xml:space="preserve">SGD Classifier was tuned with </w:t>
+      </w:r>
+      <w:proofErr w:type="spellStart"/>
+      <w:r>
+        <w:rPr>
+          <w:rFonts w:ascii="Calibri" w:eastAsia="Calibri" w:hAnsi="Calibri" w:cs="Calibri"/>
+          <w:color w:val="000000" w:themeColor="text1"/>
+          <w:sz w:val="21"/>
+          <w:szCs w:val="21"/>
+        </w:rPr>
+        <w:t>GridSearchCV</w:t>
+      </w:r>
+      <w:proofErr w:type="spellEnd"/>
+      <w:r>
+        <w:rPr>
+          <w:rFonts w:ascii="Calibri" w:eastAsia="Calibri" w:hAnsi="Calibri" w:cs="Calibri"/>
+          <w:color w:val="000000" w:themeColor="text1"/>
+          <w:sz w:val="21"/>
+          <w:szCs w:val="21"/>
+        </w:rPr>
+        <w:t>. The alpha values tested were: 0.0001, 0.001, 0.01, .1, 1, 10 and 100. The number of iterations tested (</w:t>
+      </w:r>
+      <w:proofErr w:type="spellStart"/>
+      <w:r>
+        <w:rPr>
+          <w:rFonts w:ascii="Calibri" w:eastAsia="Calibri" w:hAnsi="Calibri" w:cs="Calibri"/>
+          <w:color w:val="000000" w:themeColor="text1"/>
+          <w:sz w:val="21"/>
+          <w:szCs w:val="21"/>
+        </w:rPr>
+        <w:t>n_iter_n_change</w:t>
+      </w:r>
+      <w:proofErr w:type="spellEnd"/>
+      <w:r>
+        <w:rPr>
+          <w:rFonts w:ascii="Calibri" w:eastAsia="Calibri" w:hAnsi="Calibri" w:cs="Calibri"/>
+          <w:color w:val="000000" w:themeColor="text1"/>
+          <w:sz w:val="21"/>
+          <w:szCs w:val="21"/>
+        </w:rPr>
+        <w:t xml:space="preserve">) were: 1, 5 and 10. The penalty values tested were l1 and l2. Lastly, the optimal ‘loss’ value was tested using ‘hinge’ and ‘log’. The combination that provided the best score was alpha= 0.0001, </w:t>
+      </w:r>
+      <w:proofErr w:type="spellStart"/>
+      <w:r>
+        <w:rPr>
+          <w:rFonts w:ascii="Calibri" w:eastAsia="Calibri" w:hAnsi="Calibri" w:cs="Calibri"/>
+          <w:color w:val="000000" w:themeColor="text1"/>
+          <w:sz w:val="21"/>
+          <w:szCs w:val="21"/>
+        </w:rPr>
+        <w:t>n_iter_n_change</w:t>
+      </w:r>
+      <w:proofErr w:type="spellEnd"/>
+      <w:r>
+        <w:rPr>
+          <w:rFonts w:ascii="Calibri" w:eastAsia="Calibri" w:hAnsi="Calibri" w:cs="Calibri"/>
+          <w:color w:val="000000" w:themeColor="text1"/>
+          <w:sz w:val="21"/>
+          <w:szCs w:val="21"/>
+        </w:rPr>
+        <w:t xml:space="preserve"> = 5, penalty = l1, loss = log.</w:t>
       </w:r>
     </w:p>
     <w:p>
@@ -3572,7 +3873,27 @@
           <w:sz w:val="21"/>
           <w:szCs w:val="21"/>
         </w:rPr>
-        <w:t>Power parameter for the Minkowski metric</w:t>
+        <w:t xml:space="preserve">Power parameter for the </w:t>
+      </w:r>
+      <w:proofErr w:type="spellStart"/>
+      <w:r>
+        <w:rPr>
+          <w:rFonts w:ascii="Calibri" w:eastAsia="Calibri" w:hAnsi="Calibri" w:cs="Calibri"/>
+          <w:color w:val="000000" w:themeColor="text1"/>
+          <w:sz w:val="21"/>
+          <w:szCs w:val="21"/>
+        </w:rPr>
+        <w:t>Minkowski</w:t>
+      </w:r>
+      <w:proofErr w:type="spellEnd"/>
+      <w:r>
+        <w:rPr>
+          <w:rFonts w:ascii="Calibri" w:eastAsia="Calibri" w:hAnsi="Calibri" w:cs="Calibri"/>
+          <w:color w:val="000000" w:themeColor="text1"/>
+          <w:sz w:val="21"/>
+          <w:szCs w:val="21"/>
+        </w:rPr>
+        <w:t xml:space="preserve"> metric</w:t>
       </w:r>
       <w:r>
         <w:rPr>
@@ -3788,7 +4109,27 @@
           <w:sz w:val="21"/>
           <w:szCs w:val="21"/>
         </w:rPr>
-        <w:t xml:space="preserve"> with  a </w:t>
+        <w:t xml:space="preserve"> </w:t>
+      </w:r>
+      <w:proofErr w:type="gramStart"/>
+      <w:r>
+        <w:rPr>
+          <w:rFonts w:ascii="Calibri" w:eastAsia="Calibri" w:hAnsi="Calibri" w:cs="Calibri"/>
+          <w:color w:val="000000" w:themeColor="text1"/>
+          <w:sz w:val="21"/>
+          <w:szCs w:val="21"/>
+        </w:rPr>
+        <w:t>with  a</w:t>
+      </w:r>
+      <w:proofErr w:type="gramEnd"/>
+      <w:r>
+        <w:rPr>
+          <w:rFonts w:ascii="Calibri" w:eastAsia="Calibri" w:hAnsi="Calibri" w:cs="Calibri"/>
+          <w:color w:val="000000" w:themeColor="text1"/>
+          <w:sz w:val="21"/>
+          <w:szCs w:val="21"/>
+        </w:rPr>
+        <w:t xml:space="preserve"> </w:t>
       </w:r>
       <w:r>
         <w:rPr>
@@ -3826,14 +4167,25 @@
         </w:rPr>
         <w:t xml:space="preserve">, </w:t>
       </w:r>
-      <w:r>
-        <w:rPr>
-          <w:rFonts w:ascii="Calibri" w:eastAsia="Calibri" w:hAnsi="Calibri" w:cs="Calibri"/>
-          <w:color w:val="000000" w:themeColor="text1"/>
-          <w:sz w:val="21"/>
-          <w:szCs w:val="21"/>
-        </w:rPr>
-        <w:t>n_neighbors=11</w:t>
+      <w:proofErr w:type="spellStart"/>
+      <w:r>
+        <w:rPr>
+          <w:rFonts w:ascii="Calibri" w:eastAsia="Calibri" w:hAnsi="Calibri" w:cs="Calibri"/>
+          <w:color w:val="000000" w:themeColor="text1"/>
+          <w:sz w:val="21"/>
+          <w:szCs w:val="21"/>
+        </w:rPr>
+        <w:t>n_neighbors</w:t>
+      </w:r>
+      <w:proofErr w:type="spellEnd"/>
+      <w:r>
+        <w:rPr>
+          <w:rFonts w:ascii="Calibri" w:eastAsia="Calibri" w:hAnsi="Calibri" w:cs="Calibri"/>
+          <w:color w:val="000000" w:themeColor="text1"/>
+          <w:sz w:val="21"/>
+          <w:szCs w:val="21"/>
+        </w:rPr>
+        <w:t>=11</w:t>
       </w:r>
       <w:r>
         <w:rPr>
@@ -5422,8 +5774,16 @@
         </w:rPr>
       </w:pPr>
       <w:r>
-        <w:t>Ahmad FB, Anderson RN. The Leading Causes of Death in the US for 2020. JAMA. 2021;325(18):1829–1830. DOI: 10.1001/jama.2021.5469</w:t>
-      </w:r>
+        <w:t xml:space="preserve">Ahmad FB, Anderson RN. The Leading Causes of Death in the US for 2020. JAMA. 2021;325(18):1829–1830. DOI: </w:t>
+      </w:r>
+      <w:hyperlink r:id="rId19" w:history="1">
+        <w:r>
+          <w:rPr>
+            <w:rStyle w:val="Hyperlink"/>
+          </w:rPr>
+          <w:t>10.1001/jama.2021.5469</w:t>
+        </w:r>
+      </w:hyperlink>
     </w:p>
     <w:p>
       <w:pPr>
@@ -5438,8 +5798,16 @@
         </w:rPr>
       </w:pPr>
       <w:r>
-        <w:t>Centers for Disease Control and Prevention. National Diabetes Statistics Report, 2020. Atlanta, GA: Centers for Disease Control and Prevention, U.S. Dept of Health and Human Services; 2020. Link</w:t>
-      </w:r>
+        <w:t xml:space="preserve">Centers for Disease Control and Prevention. National Diabetes Statistics Report, 2020. Atlanta, GA: Centers for Disease Control and Prevention, U.S. Dept of Health and Human Services; 2020. </w:t>
+      </w:r>
+      <w:hyperlink r:id="rId20" w:history="1">
+        <w:r>
+          <w:rPr>
+            <w:rStyle w:val="Hyperlink"/>
+          </w:rPr>
+          <w:t>Link</w:t>
+        </w:r>
+      </w:hyperlink>
     </w:p>
     <w:p>
       <w:pPr>
@@ -5453,9 +5821,46 @@
           <w:rFonts w:eastAsiaTheme="minorEastAsia"/>
         </w:rPr>
       </w:pPr>
-      <w:r>
-        <w:t>McIlvennan CK, Eapen ZJ , Allen LA. Hospital Readmissions Reduction Program. Circulation. 2015;131:1796–1803. DOI: 10.1161/CIRCULATIONAHA.114.010270</w:t>
-      </w:r>
+      <w:proofErr w:type="spellStart"/>
+      <w:r>
+        <w:t>McIlvennan</w:t>
+      </w:r>
+      <w:proofErr w:type="spellEnd"/>
+      <w:r>
+        <w:t xml:space="preserve"> CK, </w:t>
+      </w:r>
+      <w:proofErr w:type="spellStart"/>
+      <w:r>
+        <w:t>Eapen</w:t>
+      </w:r>
+      <w:proofErr w:type="spellEnd"/>
+      <w:r>
+        <w:t xml:space="preserve"> </w:t>
+      </w:r>
+      <w:proofErr w:type="gramStart"/>
+      <w:r>
+        <w:t>ZJ ,</w:t>
+      </w:r>
+      <w:proofErr w:type="gramEnd"/>
+      <w:r>
+        <w:t xml:space="preserve"> Allen LA. Hospital Readmissions Reduction Program. Circulation. </w:t>
+      </w:r>
+      <w:proofErr w:type="gramStart"/>
+      <w:r>
+        <w:t>2015;131:1796</w:t>
+      </w:r>
+      <w:proofErr w:type="gramEnd"/>
+      <w:r>
+        <w:t xml:space="preserve">–1803. DOI: </w:t>
+      </w:r>
+      <w:hyperlink r:id="rId21" w:history="1">
+        <w:r>
+          <w:rPr>
+            <w:rStyle w:val="Hyperlink"/>
+          </w:rPr>
+          <w:t>10.1161/CIRCULATIONAHA.114.010270</w:t>
+        </w:r>
+      </w:hyperlink>
     </w:p>
     <w:p>
       <w:pPr>
@@ -5469,8 +5874,59 @@
           <w:rFonts w:eastAsiaTheme="minorEastAsia"/>
         </w:rPr>
       </w:pPr>
-      <w:r>
-        <w:t>Strack B, DeShazo JP, Gennings C, Olmo JL, Ventura S, Cios KJ, Clore JN. Impact of HbA1c Measurement on Hospital Readmission Rates: Analysis of 70,000 Clinical Database Patient Records. Biomed Res Int. 2014:781670. DOI: 10.1155/2014/781670</w:t>
+      <w:proofErr w:type="spellStart"/>
+      <w:r>
+        <w:t>Strack</w:t>
+      </w:r>
+      <w:proofErr w:type="spellEnd"/>
+      <w:r>
+        <w:t xml:space="preserve"> B, </w:t>
+      </w:r>
+      <w:proofErr w:type="spellStart"/>
+      <w:r>
+        <w:t>DeShazo</w:t>
+      </w:r>
+      <w:proofErr w:type="spellEnd"/>
+      <w:r>
+        <w:t xml:space="preserve"> JP, </w:t>
+      </w:r>
+      <w:proofErr w:type="spellStart"/>
+      <w:r>
+        <w:t>Gennings</w:t>
+      </w:r>
+      <w:proofErr w:type="spellEnd"/>
+      <w:r>
+        <w:t xml:space="preserve"> C, </w:t>
+      </w:r>
+      <w:proofErr w:type="spellStart"/>
+      <w:r>
+        <w:t>Olmo</w:t>
+      </w:r>
+      <w:proofErr w:type="spellEnd"/>
+      <w:r>
+        <w:t xml:space="preserve"> JL, Ventura S, </w:t>
+      </w:r>
+      <w:proofErr w:type="spellStart"/>
+      <w:r>
+        <w:t>Cios</w:t>
+      </w:r>
+      <w:proofErr w:type="spellEnd"/>
+      <w:r>
+        <w:t xml:space="preserve"> KJ, </w:t>
+      </w:r>
+      <w:proofErr w:type="spellStart"/>
+      <w:r>
+        <w:t>Clore</w:t>
+      </w:r>
+      <w:proofErr w:type="spellEnd"/>
+      <w:r>
+        <w:t xml:space="preserve"> JN. Impact of HbA1c Measurement on Hospital Readmission Rates: Analysis of 70,000 Clinical Database Patient Records. Biomed Res Int. 2014:781670. DOI: </w:t>
+      </w:r>
+      <w:r>
+        <w:rPr>
+          <w:rStyle w:val="Hyperlink"/>
+        </w:rPr>
+        <w:t>10.1155/2014/781670</w:t>
       </w:r>
     </w:p>
     <w:p>
@@ -5486,8 +5942,16 @@
         </w:rPr>
       </w:pPr>
       <w:r>
-        <w:t>U.S. Census Bureau. HIC-9_ACS. Population Without Health Insurance Coverage by Race and Hispanic Origin: 2008 to 2019. Health Insurance Historical Tables - HHI Series. Link</w:t>
-      </w:r>
+        <w:t xml:space="preserve">U.S. Census Bureau. HIC-9_ACS. Population Without Health Insurance Coverage by Race and Hispanic Origin: 2008 to 2019. Health Insurance Historical Tables - HHI Series. </w:t>
+      </w:r>
+      <w:hyperlink r:id="rId22" w:history="1">
+        <w:r>
+          <w:rPr>
+            <w:rStyle w:val="Hyperlink"/>
+          </w:rPr>
+          <w:t>Link</w:t>
+        </w:r>
+      </w:hyperlink>
     </w:p>
     <w:p>
       <w:pPr>
@@ -5505,12 +5969,285 @@
         <w:rPr>
           <w:rFonts w:eastAsiaTheme="minorEastAsia"/>
         </w:rPr>
-        <w:t>Cherney, K. (2018, July 6). Age of onset for type 2 diabetes: Risk factors and more. Healthline. Retrieved November 8, 2021, from https://www.healthline.com/health/type-2-diabetes-age-of-onset.</w:t>
-      </w:r>
+        <w:t xml:space="preserve">Cherney, K. (2018, July 6). Age of onset for type 2 diabetes: Risk factors and more. Healthline. </w:t>
+      </w:r>
+      <w:r>
+        <w:rPr>
+          <w:rFonts w:eastAsiaTheme="minorEastAsia"/>
+        </w:rPr>
+        <w:t xml:space="preserve">Retrieved November 8, 2021, from </w:t>
+      </w:r>
+      <w:hyperlink r:id="rId23">
+        <w:r>
+          <w:rPr>
+            <w:rStyle w:val="Hyperlink"/>
+            <w:rFonts w:eastAsiaTheme="minorEastAsia"/>
+          </w:rPr>
+          <w:t>https://www.healthline.com/health/type-2-diabetes-age-of-onset</w:t>
+        </w:r>
+      </w:hyperlink>
+      <w:r>
+        <w:rPr>
+          <w:rFonts w:eastAsiaTheme="minorEastAsia"/>
+        </w:rPr>
+        <w:t>.</w:t>
+      </w:r>
+    </w:p>
+    <w:p>
+      <w:pPr>
+        <w:pStyle w:val="ListParagraph"/>
+        <w:numPr>
+          <w:ilvl w:val="0"/>
+          <w:numId w:val="2"/>
+        </w:numPr>
+        <w:spacing w:after="0" w:line="480" w:lineRule="auto"/>
+        <w:rPr>
+          <w:rFonts w:asciiTheme="minorEastAsia" w:eastAsiaTheme="minorEastAsia" w:hAnsiTheme="minorEastAsia" w:cstheme="minorEastAsia"/>
+        </w:rPr>
+      </w:pPr>
+      <w:proofErr w:type="spellStart"/>
+      <w:r>
+        <w:rPr>
+          <w:rFonts w:eastAsiaTheme="minorEastAsia"/>
+        </w:rPr>
+        <w:t>Tachkov</w:t>
+      </w:r>
+      <w:proofErr w:type="spellEnd"/>
+      <w:r>
+        <w:rPr>
+          <w:rFonts w:eastAsiaTheme="minorEastAsia"/>
+        </w:rPr>
+        <w:t xml:space="preserve">, K., </w:t>
+      </w:r>
+      <w:proofErr w:type="spellStart"/>
+      <w:r>
+        <w:rPr>
+          <w:rFonts w:eastAsiaTheme="minorEastAsia"/>
+        </w:rPr>
+        <w:t>Mitov</w:t>
+      </w:r>
+      <w:proofErr w:type="spellEnd"/>
+      <w:r>
+        <w:rPr>
+          <w:rFonts w:eastAsiaTheme="minorEastAsia"/>
+        </w:rPr>
+        <w:t xml:space="preserve">, K., </w:t>
+      </w:r>
+      <w:proofErr w:type="spellStart"/>
+      <w:r>
+        <w:rPr>
+          <w:rFonts w:eastAsiaTheme="minorEastAsia"/>
+        </w:rPr>
+        <w:t>Koleva</w:t>
+      </w:r>
+      <w:proofErr w:type="spellEnd"/>
+      <w:r>
+        <w:rPr>
+          <w:rFonts w:eastAsiaTheme="minorEastAsia"/>
+        </w:rPr>
+        <w:t xml:space="preserve">, Y., </w:t>
+      </w:r>
+      <w:proofErr w:type="spellStart"/>
+      <w:r>
+        <w:rPr>
+          <w:rFonts w:eastAsiaTheme="minorEastAsia"/>
+        </w:rPr>
+        <w:t>Mitkova</w:t>
+      </w:r>
+      <w:proofErr w:type="spellEnd"/>
+      <w:r>
+        <w:rPr>
+          <w:rFonts w:eastAsiaTheme="minorEastAsia"/>
+        </w:rPr>
+        <w:t xml:space="preserve">, Z., </w:t>
+      </w:r>
+      <w:proofErr w:type="spellStart"/>
+      <w:r>
+        <w:rPr>
+          <w:rFonts w:eastAsiaTheme="minorEastAsia"/>
+        </w:rPr>
+        <w:t>Kamusheva</w:t>
+      </w:r>
+      <w:proofErr w:type="spellEnd"/>
+      <w:r>
+        <w:rPr>
+          <w:rFonts w:eastAsiaTheme="minorEastAsia"/>
+        </w:rPr>
+        <w:t xml:space="preserve">, M., Dimitrova, M., </w:t>
+      </w:r>
+      <w:proofErr w:type="spellStart"/>
+      <w:r>
+        <w:rPr>
+          <w:rFonts w:eastAsiaTheme="minorEastAsia"/>
+        </w:rPr>
+        <w:t>Petkova</w:t>
+      </w:r>
+      <w:proofErr w:type="spellEnd"/>
+      <w:r>
+        <w:rPr>
+          <w:rFonts w:eastAsiaTheme="minorEastAsia"/>
+        </w:rPr>
+        <w:t xml:space="preserve">, V., </w:t>
+      </w:r>
+      <w:proofErr w:type="spellStart"/>
+      <w:r>
+        <w:rPr>
+          <w:rFonts w:eastAsiaTheme="minorEastAsia"/>
+        </w:rPr>
+        <w:t>Savova</w:t>
+      </w:r>
+      <w:proofErr w:type="spellEnd"/>
+      <w:r>
+        <w:rPr>
+          <w:rFonts w:eastAsiaTheme="minorEastAsia"/>
+        </w:rPr>
+        <w:t xml:space="preserve">, A., </w:t>
+      </w:r>
+      <w:proofErr w:type="spellStart"/>
+      <w:r>
+        <w:rPr>
+          <w:rFonts w:eastAsiaTheme="minorEastAsia"/>
+        </w:rPr>
+        <w:t>Doneva</w:t>
+      </w:r>
+      <w:proofErr w:type="spellEnd"/>
+      <w:r>
+        <w:rPr>
+          <w:rFonts w:eastAsiaTheme="minorEastAsia"/>
+        </w:rPr>
+        <w:t xml:space="preserve">, M., </w:t>
+      </w:r>
+      <w:proofErr w:type="spellStart"/>
+      <w:r>
+        <w:rPr>
+          <w:rFonts w:eastAsiaTheme="minorEastAsia"/>
+        </w:rPr>
+        <w:t>Tcarukciev</w:t>
+      </w:r>
+      <w:proofErr w:type="spellEnd"/>
+      <w:r>
+        <w:rPr>
+          <w:rFonts w:eastAsiaTheme="minorEastAsia"/>
+        </w:rPr>
+        <w:t xml:space="preserve">, D., </w:t>
+      </w:r>
+      <w:proofErr w:type="spellStart"/>
+      <w:r>
+        <w:rPr>
+          <w:rFonts w:eastAsiaTheme="minorEastAsia"/>
+        </w:rPr>
+        <w:t>Valov</w:t>
+      </w:r>
+      <w:proofErr w:type="spellEnd"/>
+      <w:r>
+        <w:rPr>
+          <w:rFonts w:eastAsiaTheme="minorEastAsia"/>
+        </w:rPr>
+        <w:t xml:space="preserve">, V., </w:t>
+      </w:r>
+      <w:proofErr w:type="spellStart"/>
+      <w:r>
+        <w:rPr>
+          <w:rFonts w:eastAsiaTheme="minorEastAsia"/>
+        </w:rPr>
+        <w:t>Angelova</w:t>
+      </w:r>
+      <w:proofErr w:type="spellEnd"/>
+      <w:r>
+        <w:rPr>
+          <w:rFonts w:eastAsiaTheme="minorEastAsia"/>
+        </w:rPr>
+        <w:t xml:space="preserve">, G., </w:t>
+      </w:r>
+      <w:proofErr w:type="spellStart"/>
+      <w:r>
+        <w:rPr>
+          <w:rFonts w:eastAsiaTheme="minorEastAsia"/>
+        </w:rPr>
+        <w:t>Manova</w:t>
+      </w:r>
+      <w:proofErr w:type="spellEnd"/>
+      <w:r>
+        <w:rPr>
+          <w:rFonts w:eastAsiaTheme="minorEastAsia"/>
+        </w:rPr>
+        <w:t xml:space="preserve">, M., &amp; </w:t>
+      </w:r>
+      <w:proofErr w:type="spellStart"/>
+      <w:r>
+        <w:rPr>
+          <w:rFonts w:eastAsiaTheme="minorEastAsia"/>
+        </w:rPr>
+        <w:t>Petrova</w:t>
+      </w:r>
+      <w:proofErr w:type="spellEnd"/>
+      <w:r>
+        <w:rPr>
+          <w:rFonts w:eastAsiaTheme="minorEastAsia"/>
+        </w:rPr>
+        <w:t xml:space="preserve">, G. (2020). Life expectancy and survival analysis of patients with diabetes compared to the </w:t>
+      </w:r>
+      <w:proofErr w:type="spellStart"/>
+      <w:proofErr w:type="gramStart"/>
+      <w:r>
+        <w:rPr>
+          <w:rFonts w:eastAsiaTheme="minorEastAsia"/>
+        </w:rPr>
+        <w:t>non diabetic</w:t>
+      </w:r>
+      <w:proofErr w:type="spellEnd"/>
+      <w:proofErr w:type="gramEnd"/>
+      <w:r>
+        <w:rPr>
+          <w:rFonts w:eastAsiaTheme="minorEastAsia"/>
+        </w:rPr>
+        <w:t xml:space="preserve"> population in Bulgaria. </w:t>
+      </w:r>
+      <w:proofErr w:type="spellStart"/>
+      <w:r>
+        <w:rPr>
+          <w:rFonts w:eastAsiaTheme="minorEastAsia"/>
+        </w:rPr>
+        <w:t>PloS</w:t>
+      </w:r>
+      <w:proofErr w:type="spellEnd"/>
+      <w:r>
+        <w:rPr>
+          <w:rFonts w:eastAsiaTheme="minorEastAsia"/>
+        </w:rPr>
+        <w:t xml:space="preserve"> one, 15(5), e0232815. </w:t>
+      </w:r>
+      <w:r>
+        <w:rPr>
+          <w:rFonts w:eastAsiaTheme="minorEastAsia"/>
+        </w:rPr>
+        <w:t xml:space="preserve">DOI: </w:t>
+      </w:r>
+      <w:hyperlink r:id="rId24" w:history="1">
+        <w:r>
+          <w:rPr>
+            <w:rStyle w:val="Hyperlink"/>
+            <w:rFonts w:eastAsiaTheme="minorEastAsia"/>
+          </w:rPr>
+          <w:t>10.1371/journal.pone.0232815</w:t>
+        </w:r>
+      </w:hyperlink>
+    </w:p>
+    <w:p>
+      <w:pPr>
+        <w:pStyle w:val="ListParagraph"/>
+        <w:spacing w:after="0" w:line="480" w:lineRule="auto"/>
+        <w:rPr>
+          <w:rFonts w:ascii="Calibri" w:eastAsia="Calibri" w:hAnsi="Calibri" w:cs="Calibri"/>
+          <w:color w:val="303030"/>
+          <w:sz w:val="19"/>
+          <w:szCs w:val="19"/>
+        </w:rPr>
+      </w:pPr>
     </w:p>
     <w:sectPr>
-      <w:headerReference w:type="default" r:id="rId19"/>
-      <w:footerReference w:type="default" r:id="rId20"/>
+      <w:headerReference w:type="default" r:id="rId25"/>
+      <w:footerReference w:type="default" r:id="rId26"/>
       <w:pgSz w:w="12240" w:h="15840"/>
       <w:pgMar w:top="1440" w:right="1440" w:bottom="1440" w:left="1440" w:header="720" w:footer="720" w:gutter="0"/>
       <w:cols w:space="720"/>
@@ -6522,7 +7259,6 @@
     <w:lsdException w:name="HTML Sample" w:semiHidden="1" w:unhideWhenUsed="1"/>
     <w:lsdException w:name="HTML Typewriter" w:semiHidden="1" w:unhideWhenUsed="1"/>
     <w:lsdException w:name="HTML Variable" w:semiHidden="1" w:unhideWhenUsed="1"/>
-    <w:lsdException w:name="Normal Table" w:semiHidden="1" w:unhideWhenUsed="1"/>
     <w:lsdException w:name="annotation subject" w:semiHidden="1" w:unhideWhenUsed="1"/>
     <w:lsdException w:name="No List" w:semiHidden="1" w:unhideWhenUsed="1"/>
     <w:lsdException w:name="Outline List 1" w:semiHidden="1" w:unhideWhenUsed="1"/>
@@ -6565,11 +7301,8 @@
     <w:lsdException w:name="Table Contemporary" w:semiHidden="1" w:unhideWhenUsed="1"/>
     <w:lsdException w:name="Table Elegant" w:semiHidden="1" w:unhideWhenUsed="1"/>
     <w:lsdException w:name="Table Professional" w:semiHidden="1" w:unhideWhenUsed="1"/>
-    <w:lsdException w:name="Table Subtle 1" w:semiHidden="1" w:unhideWhenUsed="1"/>
     <w:lsdException w:name="Table Subtle 2" w:semiHidden="1" w:unhideWhenUsed="1"/>
     <w:lsdException w:name="Table Web 1" w:semiHidden="1" w:unhideWhenUsed="1"/>
-    <w:lsdException w:name="Table Web 2" w:semiHidden="1" w:unhideWhenUsed="1"/>
-    <w:lsdException w:name="Table Web 3" w:semiHidden="1" w:unhideWhenUsed="1"/>
     <w:lsdException w:name="Balloon Text" w:semiHidden="1" w:unhideWhenUsed="1"/>
     <w:lsdException w:name="Table Grid" w:uiPriority="39"/>
     <w:lsdException w:name="Table Theme" w:semiHidden="1" w:unhideWhenUsed="1"/>
@@ -7011,11 +7744,34 @@
     <w:name w:val="Hyperlink"/>
     <w:basedOn w:val="DefaultParagraphFont"/>
     <w:uiPriority w:val="99"/>
-    <w:semiHidden/>
     <w:unhideWhenUsed/>
     <w:rsid w:val="002F3891"/>
     <w:rPr>
       <w:color w:val="0000FF"/>
+      <w:u w:val="single"/>
+    </w:rPr>
+  </w:style>
+  <w:style w:type="character" w:styleId="UnresolvedMention">
+    <w:name w:val="Unresolved Mention"/>
+    <w:basedOn w:val="DefaultParagraphFont"/>
+    <w:uiPriority w:val="99"/>
+    <w:semiHidden/>
+    <w:unhideWhenUsed/>
+    <w:rsid w:val="009B503B"/>
+    <w:rPr>
+      <w:color w:val="605E5C"/>
+      <w:shd w:val="clear" w:color="auto" w:fill="E1DFDD"/>
+    </w:rPr>
+  </w:style>
+  <w:style w:type="character" w:styleId="FollowedHyperlink">
+    <w:name w:val="FollowedHyperlink"/>
+    <w:basedOn w:val="DefaultParagraphFont"/>
+    <w:uiPriority w:val="99"/>
+    <w:semiHidden/>
+    <w:unhideWhenUsed/>
+    <w:rsid w:val="009B503B"/>
+    <w:rPr>
+      <w:color w:val="954F72" w:themeColor="followedHyperlink"/>
       <w:u w:val="single"/>
     </w:rPr>
   </w:style>

</xml_diff>